<commit_message>
Added diagrams in report for circuits
</commit_message>
<xml_diff>
--- a/ECE649.FinalReport.docx
+++ b/ECE649.FinalReport.docx
@@ -275,15 +275,33 @@
           <w:sz w:val="24"/>
           <w:szCs w:val="24"/>
         </w:rPr>
-        <w:t>Introduction……………………………………………………………………………………….</w:t>
-      </w:r>
-      <w:r>
-        <w:rPr>
-          <w:rFonts w:ascii="Times New Roman" w:hAnsi="Times New Roman" w:cs="Times New Roman"/>
-          <w:sz w:val="24"/>
-          <w:szCs w:val="24"/>
-        </w:rPr>
-        <w:t>.4</w:t>
+        <w:t>Introduction……………………………………………………………………………………</w:t>
+      </w:r>
+      <w:proofErr w:type="gramStart"/>
+      <w:r>
+        <w:rPr>
+          <w:rFonts w:ascii="Times New Roman" w:hAnsi="Times New Roman" w:cs="Times New Roman"/>
+          <w:sz w:val="24"/>
+          <w:szCs w:val="24"/>
+        </w:rPr>
+        <w:t>….</w:t>
+      </w:r>
+      <w:r>
+        <w:rPr>
+          <w:rFonts w:ascii="Times New Roman" w:hAnsi="Times New Roman" w:cs="Times New Roman"/>
+          <w:sz w:val="24"/>
+          <w:szCs w:val="24"/>
+        </w:rPr>
+        <w:t>.</w:t>
+      </w:r>
+      <w:proofErr w:type="gramEnd"/>
+      <w:r>
+        <w:rPr>
+          <w:rFonts w:ascii="Times New Roman" w:hAnsi="Times New Roman" w:cs="Times New Roman"/>
+          <w:sz w:val="24"/>
+          <w:szCs w:val="24"/>
+        </w:rPr>
+        <w:t>4</w:t>
       </w:r>
     </w:p>
     <w:p>
@@ -446,7 +464,25 @@
           <w:sz w:val="24"/>
           <w:szCs w:val="24"/>
         </w:rPr>
-        <w:t>Conclusion………………………………………………………………………………………..X</w:t>
+        <w:t>Conclusion……………………………………………………………………………………</w:t>
+      </w:r>
+      <w:proofErr w:type="gramStart"/>
+      <w:r>
+        <w:rPr>
+          <w:rFonts w:ascii="Times New Roman" w:hAnsi="Times New Roman" w:cs="Times New Roman"/>
+          <w:sz w:val="24"/>
+          <w:szCs w:val="24"/>
+        </w:rPr>
+        <w:t>…..</w:t>
+      </w:r>
+      <w:proofErr w:type="gramEnd"/>
+      <w:r>
+        <w:rPr>
+          <w:rFonts w:ascii="Times New Roman" w:hAnsi="Times New Roman" w:cs="Times New Roman"/>
+          <w:sz w:val="24"/>
+          <w:szCs w:val="24"/>
+        </w:rPr>
+        <w:t>X</w:t>
       </w:r>
     </w:p>
     <w:p>
@@ -683,7 +719,25 @@
           <w:szCs w:val="24"/>
         </w:rPr>
         <w:tab/>
-        <w:t>For this project, we were tasked to build a CPU that supports a subset of RISC-V instructions. For this project we used Logisim-Evolution to handle the design work, and Ripes to write test code to port over to Logisim.</w:t>
+        <w:t xml:space="preserve">For this project, we were tasked to build a CPU that supports a subset of RISC-V instructions. For this project we used Logisim-Evolution to handle the design work, and </w:t>
+      </w:r>
+      <w:proofErr w:type="spellStart"/>
+      <w:r>
+        <w:rPr>
+          <w:rFonts w:ascii="Times New Roman" w:hAnsi="Times New Roman" w:cs="Times New Roman"/>
+          <w:sz w:val="24"/>
+          <w:szCs w:val="24"/>
+        </w:rPr>
+        <w:t>Ripes</w:t>
+      </w:r>
+      <w:proofErr w:type="spellEnd"/>
+      <w:r>
+        <w:rPr>
+          <w:rFonts w:ascii="Times New Roman" w:hAnsi="Times New Roman" w:cs="Times New Roman"/>
+          <w:sz w:val="24"/>
+          <w:szCs w:val="24"/>
+        </w:rPr>
+        <w:t xml:space="preserve"> to write test code to port over to Logisim.</w:t>
       </w:r>
       <w:r>
         <w:rPr>
@@ -750,23 +804,113 @@
           <w:sz w:val="24"/>
           <w:szCs w:val="24"/>
         </w:rPr>
-        <w:t xml:space="preserve"> are</w:t>
-      </w:r>
-      <w:r>
-        <w:rPr>
-          <w:rFonts w:ascii="Times New Roman" w:hAnsi="Times New Roman" w:cs="Times New Roman"/>
-          <w:sz w:val="24"/>
-          <w:szCs w:val="24"/>
-        </w:rPr>
-        <w:t xml:space="preserve">: </w:t>
-      </w:r>
-      <w:r>
-        <w:rPr>
-          <w:rFonts w:ascii="Times New Roman" w:hAnsi="Times New Roman" w:cs="Times New Roman"/>
-          <w:sz w:val="24"/>
-          <w:szCs w:val="24"/>
-        </w:rPr>
-        <w:t>support for 32 registers for addi/add/sub/lw/sw, support for R-Type instructions (and, or, xor), 3 stage pipeline support,</w:t>
+        <w:t xml:space="preserve"> </w:t>
+      </w:r>
+      <w:proofErr w:type="gramStart"/>
+      <w:r>
+        <w:rPr>
+          <w:rFonts w:ascii="Times New Roman" w:hAnsi="Times New Roman" w:cs="Times New Roman"/>
+          <w:sz w:val="24"/>
+          <w:szCs w:val="24"/>
+        </w:rPr>
+        <w:t>are</w:t>
+      </w:r>
+      <w:r>
+        <w:rPr>
+          <w:rFonts w:ascii="Times New Roman" w:hAnsi="Times New Roman" w:cs="Times New Roman"/>
+          <w:sz w:val="24"/>
+          <w:szCs w:val="24"/>
+        </w:rPr>
+        <w:t>:</w:t>
+      </w:r>
+      <w:proofErr w:type="gramEnd"/>
+      <w:r>
+        <w:rPr>
+          <w:rFonts w:ascii="Times New Roman" w:hAnsi="Times New Roman" w:cs="Times New Roman"/>
+          <w:sz w:val="24"/>
+          <w:szCs w:val="24"/>
+        </w:rPr>
+        <w:t xml:space="preserve"> </w:t>
+      </w:r>
+      <w:r>
+        <w:rPr>
+          <w:rFonts w:ascii="Times New Roman" w:hAnsi="Times New Roman" w:cs="Times New Roman"/>
+          <w:sz w:val="24"/>
+          <w:szCs w:val="24"/>
+        </w:rPr>
+        <w:t xml:space="preserve">support for 32 registers for </w:t>
+      </w:r>
+      <w:proofErr w:type="spellStart"/>
+      <w:r>
+        <w:rPr>
+          <w:rFonts w:ascii="Times New Roman" w:hAnsi="Times New Roman" w:cs="Times New Roman"/>
+          <w:sz w:val="24"/>
+          <w:szCs w:val="24"/>
+        </w:rPr>
+        <w:t>addi</w:t>
+      </w:r>
+      <w:proofErr w:type="spellEnd"/>
+      <w:r>
+        <w:rPr>
+          <w:rFonts w:ascii="Times New Roman" w:hAnsi="Times New Roman" w:cs="Times New Roman"/>
+          <w:sz w:val="24"/>
+          <w:szCs w:val="24"/>
+        </w:rPr>
+        <w:t>/add/sub/</w:t>
+      </w:r>
+      <w:proofErr w:type="spellStart"/>
+      <w:r>
+        <w:rPr>
+          <w:rFonts w:ascii="Times New Roman" w:hAnsi="Times New Roman" w:cs="Times New Roman"/>
+          <w:sz w:val="24"/>
+          <w:szCs w:val="24"/>
+        </w:rPr>
+        <w:t>lw</w:t>
+      </w:r>
+      <w:proofErr w:type="spellEnd"/>
+      <w:r>
+        <w:rPr>
+          <w:rFonts w:ascii="Times New Roman" w:hAnsi="Times New Roman" w:cs="Times New Roman"/>
+          <w:sz w:val="24"/>
+          <w:szCs w:val="24"/>
+        </w:rPr>
+        <w:t>/</w:t>
+      </w:r>
+      <w:proofErr w:type="spellStart"/>
+      <w:r>
+        <w:rPr>
+          <w:rFonts w:ascii="Times New Roman" w:hAnsi="Times New Roman" w:cs="Times New Roman"/>
+          <w:sz w:val="24"/>
+          <w:szCs w:val="24"/>
+        </w:rPr>
+        <w:t>sw</w:t>
+      </w:r>
+      <w:proofErr w:type="spellEnd"/>
+      <w:r>
+        <w:rPr>
+          <w:rFonts w:ascii="Times New Roman" w:hAnsi="Times New Roman" w:cs="Times New Roman"/>
+          <w:sz w:val="24"/>
+          <w:szCs w:val="24"/>
+        </w:rPr>
+        <w:t xml:space="preserve">, support for R-Type instructions (and, or, </w:t>
+      </w:r>
+      <w:proofErr w:type="spellStart"/>
+      <w:r>
+        <w:rPr>
+          <w:rFonts w:ascii="Times New Roman" w:hAnsi="Times New Roman" w:cs="Times New Roman"/>
+          <w:sz w:val="24"/>
+          <w:szCs w:val="24"/>
+        </w:rPr>
+        <w:t>xor</w:t>
+      </w:r>
+      <w:proofErr w:type="spellEnd"/>
+      <w:r>
+        <w:rPr>
+          <w:rFonts w:ascii="Times New Roman" w:hAnsi="Times New Roman" w:cs="Times New Roman"/>
+          <w:sz w:val="24"/>
+          <w:szCs w:val="24"/>
+        </w:rPr>
+        <w:t>), 3 stage pipeline support,</w:t>
       </w:r>
       <w:r>
         <w:rPr>
@@ -967,7 +1111,25 @@
           <w:sz w:val="24"/>
           <w:szCs w:val="24"/>
         </w:rPr>
-        <w:t xml:space="preserve">The program will take in an instruction set and load it into the Program_Memory module. Which will store all the instructions and load them accordingly. It will take these instructions and put them into the Decode </w:t>
+        <w:t xml:space="preserve">The program will take in an instruction set and load it into the </w:t>
+      </w:r>
+      <w:proofErr w:type="spellStart"/>
+      <w:r>
+        <w:rPr>
+          <w:rFonts w:ascii="Times New Roman" w:hAnsi="Times New Roman" w:cs="Times New Roman"/>
+          <w:sz w:val="24"/>
+          <w:szCs w:val="24"/>
+        </w:rPr>
+        <w:t>Program_Memory</w:t>
+      </w:r>
+      <w:proofErr w:type="spellEnd"/>
+      <w:r>
+        <w:rPr>
+          <w:rFonts w:ascii="Times New Roman" w:hAnsi="Times New Roman" w:cs="Times New Roman"/>
+          <w:sz w:val="24"/>
+          <w:szCs w:val="24"/>
+        </w:rPr>
+        <w:t xml:space="preserve"> module. Which will store all the instructions and load them accordingly. It will take these instructions and put them into the Decode </w:t>
       </w:r>
       <w:r>
         <w:rPr>
@@ -1079,7 +1241,16 @@
           <w:sz w:val="24"/>
           <w:szCs w:val="24"/>
         </w:rPr>
-        <w:t xml:space="preserve"> provided via the instructions. The Da</w:t>
+        <w:t xml:space="preserve"> provided via the instructions. The </w:t>
+      </w:r>
+      <w:proofErr w:type="spellStart"/>
+      <w:r>
+        <w:rPr>
+          <w:rFonts w:ascii="Times New Roman" w:hAnsi="Times New Roman" w:cs="Times New Roman"/>
+          <w:sz w:val="24"/>
+          <w:szCs w:val="24"/>
+        </w:rPr>
+        <w:t>Da</w:t>
       </w:r>
       <w:r>
         <w:rPr>
@@ -1103,7 +1274,16 @@
           <w:sz w:val="24"/>
           <w:szCs w:val="24"/>
         </w:rPr>
-        <w:t xml:space="preserve">emory </w:t>
+        <w:t>emory</w:t>
+      </w:r>
+      <w:proofErr w:type="spellEnd"/>
+      <w:r>
+        <w:rPr>
+          <w:rFonts w:ascii="Times New Roman" w:hAnsi="Times New Roman" w:cs="Times New Roman"/>
+          <w:sz w:val="24"/>
+          <w:szCs w:val="24"/>
+        </w:rPr>
+        <w:t xml:space="preserve"> </w:t>
       </w:r>
       <w:r>
         <w:rPr>
@@ -1147,6 +1327,201 @@
           <w:szCs w:val="28"/>
         </w:rPr>
       </w:pPr>
+      <w:r>
+        <w:rPr>
+          <w:noProof/>
+        </w:rPr>
+        <mc:AlternateContent>
+          <mc:Choice Requires="wps">
+            <w:drawing>
+              <wp:anchor distT="0" distB="0" distL="114300" distR="114300" simplePos="0" relativeHeight="251660288" behindDoc="0" locked="0" layoutInCell="1" allowOverlap="1" wp14:anchorId="156C3444" wp14:editId="6E734E20">
+                <wp:simplePos x="0" y="0"/>
+                <wp:positionH relativeFrom="column">
+                  <wp:posOffset>-457200</wp:posOffset>
+                </wp:positionH>
+                <wp:positionV relativeFrom="paragraph">
+                  <wp:posOffset>2338705</wp:posOffset>
+                </wp:positionV>
+                <wp:extent cx="6856095" cy="635"/>
+                <wp:effectExtent l="0" t="0" r="0" b="0"/>
+                <wp:wrapSquare wrapText="bothSides"/>
+                <wp:docPr id="2078759694" name="Text Box 1"/>
+                <wp:cNvGraphicFramePr/>
+                <a:graphic xmlns:a="http://schemas.openxmlformats.org/drawingml/2006/main">
+                  <a:graphicData uri="http://schemas.microsoft.com/office/word/2010/wordprocessingShape">
+                    <wps:wsp>
+                      <wps:cNvSpPr txBox="1"/>
+                      <wps:spPr>
+                        <a:xfrm>
+                          <a:off x="0" y="0"/>
+                          <a:ext cx="6856095" cy="635"/>
+                        </a:xfrm>
+                        <a:prstGeom prst="rect">
+                          <a:avLst/>
+                        </a:prstGeom>
+                        <a:solidFill>
+                          <a:prstClr val="white"/>
+                        </a:solidFill>
+                        <a:ln>
+                          <a:noFill/>
+                        </a:ln>
+                      </wps:spPr>
+                      <wps:txbx>
+                        <w:txbxContent>
+                          <w:p>
+                            <w:pPr>
+                              <w:pStyle w:val="Caption"/>
+                              <w:rPr>
+                                <w:rFonts w:ascii="Times New Roman" w:hAnsi="Times New Roman" w:cs="Times New Roman"/>
+                                <w:noProof/>
+                              </w:rPr>
+                            </w:pPr>
+                            <w:r>
+                              <w:t xml:space="preserve">Figure </w:t>
+                            </w:r>
+                            <w:r>
+                              <w:fldChar w:fldCharType="begin"/>
+                            </w:r>
+                            <w:r>
+                              <w:instrText xml:space="preserve"> SEQ Figure \* ARABIC </w:instrText>
+                            </w:r>
+                            <w:r>
+                              <w:fldChar w:fldCharType="separate"/>
+                            </w:r>
+                            <w:r>
+                              <w:rPr>
+                                <w:noProof/>
+                              </w:rPr>
+                              <w:t>1</w:t>
+                            </w:r>
+                            <w:r>
+                              <w:fldChar w:fldCharType="end"/>
+                            </w:r>
+                            <w:r>
+                              <w:t>: Main Module Diagram</w:t>
+                            </w:r>
+                          </w:p>
+                        </w:txbxContent>
+                      </wps:txbx>
+                      <wps:bodyPr rot="0" spcFirstLastPara="0" vertOverflow="overflow" horzOverflow="overflow" vert="horz" wrap="square" lIns="0" tIns="0" rIns="0" bIns="0" numCol="1" spcCol="0" rtlCol="0" fromWordArt="0" anchor="t" anchorCtr="0" forceAA="0" compatLnSpc="1">
+                        <a:prstTxWarp prst="textNoShape">
+                          <a:avLst/>
+                        </a:prstTxWarp>
+                        <a:spAutoFit/>
+                      </wps:bodyPr>
+                    </wps:wsp>
+                  </a:graphicData>
+                </a:graphic>
+              </wp:anchor>
+            </w:drawing>
+          </mc:Choice>
+          <mc:Fallback>
+            <w:pict>
+              <v:shapetype w14:anchorId="156C3444" id="_x0000_t202" coordsize="21600,21600" o:spt="202" path="m,l,21600r21600,l21600,xe">
+                <v:stroke joinstyle="miter"/>
+                <v:path gradientshapeok="t" o:connecttype="rect"/>
+              </v:shapetype>
+              <v:shape id="Text Box 1" o:spid="_x0000_s1026" type="#_x0000_t202" style="position:absolute;margin-left:-36pt;margin-top:184.15pt;width:539.85pt;height:.05pt;z-index:251660288;visibility:visible;mso-wrap-style:square;mso-wrap-distance-left:9pt;mso-wrap-distance-top:0;mso-wrap-distance-right:9pt;mso-wrap-distance-bottom:0;mso-position-horizontal:absolute;mso-position-horizontal-relative:text;mso-position-vertical:absolute;mso-position-vertical-relative:text;v-text-anchor:top" o:gfxdata="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" stroked="f">
+                <v:textbox style="mso-fit-shape-to-text:t" inset="0,0,0,0">
+                  <w:txbxContent>
+                    <w:p>
+                      <w:pPr>
+                        <w:pStyle w:val="Caption"/>
+                        <w:rPr>
+                          <w:rFonts w:ascii="Times New Roman" w:hAnsi="Times New Roman" w:cs="Times New Roman"/>
+                          <w:noProof/>
+                        </w:rPr>
+                      </w:pPr>
+                      <w:r>
+                        <w:t xml:space="preserve">Figure </w:t>
+                      </w:r>
+                      <w:r>
+                        <w:fldChar w:fldCharType="begin"/>
+                      </w:r>
+                      <w:r>
+                        <w:instrText xml:space="preserve"> SEQ Figure \* ARABIC </w:instrText>
+                      </w:r>
+                      <w:r>
+                        <w:fldChar w:fldCharType="separate"/>
+                      </w:r>
+                      <w:r>
+                        <w:rPr>
+                          <w:noProof/>
+                        </w:rPr>
+                        <w:t>1</w:t>
+                      </w:r>
+                      <w:r>
+                        <w:fldChar w:fldCharType="end"/>
+                      </w:r>
+                      <w:r>
+                        <w:t>: Main Module Diagram</w:t>
+                      </w:r>
+                    </w:p>
+                  </w:txbxContent>
+                </v:textbox>
+                <w10:wrap type="square"/>
+              </v:shape>
+            </w:pict>
+          </mc:Fallback>
+        </mc:AlternateContent>
+      </w:r>
+      <w:r>
+        <w:rPr>
+          <w:rFonts w:ascii="Times New Roman" w:hAnsi="Times New Roman" w:cs="Times New Roman"/>
+          <w:noProof/>
+          <w:sz w:val="24"/>
+          <w:szCs w:val="24"/>
+        </w:rPr>
+        <w:drawing>
+          <wp:anchor distT="0" distB="0" distL="114300" distR="114300" simplePos="0" relativeHeight="251658240" behindDoc="0" locked="0" layoutInCell="1" allowOverlap="1" wp14:anchorId="5723A0A7" wp14:editId="4D10A7DB">
+            <wp:simplePos x="0" y="0"/>
+            <wp:positionH relativeFrom="margin">
+              <wp:align>center</wp:align>
+            </wp:positionH>
+            <wp:positionV relativeFrom="paragraph">
+              <wp:posOffset>368935</wp:posOffset>
+            </wp:positionV>
+            <wp:extent cx="6856424" cy="1912620"/>
+            <wp:effectExtent l="0" t="0" r="1905" b="0"/>
+            <wp:wrapSquare wrapText="bothSides"/>
+            <wp:docPr id="564789772" name="Picture 1" descr="A diagram of a circuit&#10;&#10;Description automatically generated"/>
+            <wp:cNvGraphicFramePr>
+              <a:graphicFrameLocks xmlns:a="http://schemas.openxmlformats.org/drawingml/2006/main" noChangeAspect="1"/>
+            </wp:cNvGraphicFramePr>
+            <a:graphic xmlns:a="http://schemas.openxmlformats.org/drawingml/2006/main">
+              <a:graphicData uri="http://schemas.openxmlformats.org/drawingml/2006/picture">
+                <pic:pic xmlns:pic="http://schemas.openxmlformats.org/drawingml/2006/picture">
+                  <pic:nvPicPr>
+                    <pic:cNvPr id="564789772" name="Picture 1" descr="A diagram of a circuit&#10;&#10;Description automatically generated"/>
+                    <pic:cNvPicPr/>
+                  </pic:nvPicPr>
+                  <pic:blipFill>
+                    <a:blip r:embed="rId6">
+                      <a:extLst>
+                        <a:ext uri="{28A0092B-C50C-407E-A947-70E740481C1C}">
+                          <a14:useLocalDpi xmlns:a14="http://schemas.microsoft.com/office/drawing/2010/main" val="0"/>
+                        </a:ext>
+                      </a:extLst>
+                    </a:blip>
+                    <a:stretch>
+                      <a:fillRect/>
+                    </a:stretch>
+                  </pic:blipFill>
+                  <pic:spPr>
+                    <a:xfrm>
+                      <a:off x="0" y="0"/>
+                      <a:ext cx="6856424" cy="1912620"/>
+                    </a:xfrm>
+                    <a:prstGeom prst="rect">
+                      <a:avLst/>
+                    </a:prstGeom>
+                  </pic:spPr>
+                </pic:pic>
+              </a:graphicData>
+            </a:graphic>
+          </wp:anchor>
+        </w:drawing>
+      </w:r>
       <w:r>
         <w:rPr>
           <w:rFonts w:ascii="Times New Roman" w:hAnsi="Times New Roman" w:cs="Times New Roman"/>
@@ -1167,6 +1542,478 @@
           <w:szCs w:val="24"/>
         </w:rPr>
       </w:pPr>
+    </w:p>
+    <w:p>
+      <w:pPr>
+        <w:spacing w:line="360" w:lineRule="auto"/>
+        <w:rPr>
+          <w:rFonts w:ascii="Times New Roman" w:hAnsi="Times New Roman" w:cs="Times New Roman"/>
+          <w:sz w:val="24"/>
+          <w:szCs w:val="24"/>
+        </w:rPr>
+      </w:pPr>
+      <w:r>
+        <w:rPr>
+          <w:noProof/>
+        </w:rPr>
+        <w:lastRenderedPageBreak/>
+        <mc:AlternateContent>
+          <mc:Choice Requires="wps">
+            <w:drawing>
+              <wp:anchor distT="0" distB="0" distL="114300" distR="114300" simplePos="0" relativeHeight="251666432" behindDoc="0" locked="0" layoutInCell="1" allowOverlap="1" wp14:anchorId="68DE28CD" wp14:editId="3529181D">
+                <wp:simplePos x="0" y="0"/>
+                <wp:positionH relativeFrom="margin">
+                  <wp:align>right</wp:align>
+                </wp:positionH>
+                <wp:positionV relativeFrom="paragraph">
+                  <wp:posOffset>7955511</wp:posOffset>
+                </wp:positionV>
+                <wp:extent cx="5943600" cy="635"/>
+                <wp:effectExtent l="0" t="0" r="0" b="0"/>
+                <wp:wrapSquare wrapText="bothSides"/>
+                <wp:docPr id="430702812" name="Text Box 1"/>
+                <wp:cNvGraphicFramePr/>
+                <a:graphic xmlns:a="http://schemas.openxmlformats.org/drawingml/2006/main">
+                  <a:graphicData uri="http://schemas.microsoft.com/office/word/2010/wordprocessingShape">
+                    <wps:wsp>
+                      <wps:cNvSpPr txBox="1"/>
+                      <wps:spPr>
+                        <a:xfrm>
+                          <a:off x="0" y="0"/>
+                          <a:ext cx="5943600" cy="635"/>
+                        </a:xfrm>
+                        <a:prstGeom prst="rect">
+                          <a:avLst/>
+                        </a:prstGeom>
+                        <a:solidFill>
+                          <a:prstClr val="white"/>
+                        </a:solidFill>
+                        <a:ln>
+                          <a:noFill/>
+                        </a:ln>
+                      </wps:spPr>
+                      <wps:txbx>
+                        <w:txbxContent>
+                          <w:p>
+                            <w:pPr>
+                              <w:pStyle w:val="Caption"/>
+                              <w:rPr>
+                                <w:rFonts w:ascii="Times New Roman" w:hAnsi="Times New Roman" w:cs="Times New Roman"/>
+                                <w:noProof/>
+                              </w:rPr>
+                            </w:pPr>
+                            <w:r>
+                              <w:t>Figure 3: Decode Module Diagram</w:t>
+                            </w:r>
+                          </w:p>
+                        </w:txbxContent>
+                      </wps:txbx>
+                      <wps:bodyPr rot="0" spcFirstLastPara="0" vertOverflow="overflow" horzOverflow="overflow" vert="horz" wrap="square" lIns="0" tIns="0" rIns="0" bIns="0" numCol="1" spcCol="0" rtlCol="0" fromWordArt="0" anchor="t" anchorCtr="0" forceAA="0" compatLnSpc="1">
+                        <a:prstTxWarp prst="textNoShape">
+                          <a:avLst/>
+                        </a:prstTxWarp>
+                        <a:spAutoFit/>
+                      </wps:bodyPr>
+                    </wps:wsp>
+                  </a:graphicData>
+                </a:graphic>
+              </wp:anchor>
+            </w:drawing>
+          </mc:Choice>
+          <mc:Fallback>
+            <w:pict>
+              <v:shape w14:anchorId="68DE28CD" id="_x0000_s1027" type="#_x0000_t202" style="position:absolute;margin-left:416.8pt;margin-top:626.4pt;width:468pt;height:.05pt;z-index:251666432;visibility:visible;mso-wrap-style:square;mso-wrap-distance-left:9pt;mso-wrap-distance-top:0;mso-wrap-distance-right:9pt;mso-wrap-distance-bottom:0;mso-position-horizontal:right;mso-position-horizontal-relative:margin;mso-position-vertical:absolute;mso-position-vertical-relative:text;v-text-anchor:top" o:gfxdata="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" stroked="f">
+                <v:textbox style="mso-fit-shape-to-text:t" inset="0,0,0,0">
+                  <w:txbxContent>
+                    <w:p>
+                      <w:pPr>
+                        <w:pStyle w:val="Caption"/>
+                        <w:rPr>
+                          <w:rFonts w:ascii="Times New Roman" w:hAnsi="Times New Roman" w:cs="Times New Roman"/>
+                          <w:noProof/>
+                        </w:rPr>
+                      </w:pPr>
+                      <w:r>
+                        <w:t>Figure 3: Decode Module Diagram</w:t>
+                      </w:r>
+                    </w:p>
+                  </w:txbxContent>
+                </v:textbox>
+                <w10:wrap type="square" anchorx="margin"/>
+              </v:shape>
+            </w:pict>
+          </mc:Fallback>
+        </mc:AlternateContent>
+      </w:r>
+      <w:r>
+        <w:rPr>
+          <w:rFonts w:ascii="Times New Roman" w:hAnsi="Times New Roman" w:cs="Times New Roman"/>
+          <w:noProof/>
+          <w:sz w:val="24"/>
+          <w:szCs w:val="24"/>
+        </w:rPr>
+        <w:drawing>
+          <wp:anchor distT="0" distB="0" distL="114300" distR="114300" simplePos="0" relativeHeight="251664384" behindDoc="0" locked="0" layoutInCell="1" allowOverlap="1" wp14:anchorId="104DA6C8" wp14:editId="4D1A7187">
+            <wp:simplePos x="0" y="0"/>
+            <wp:positionH relativeFrom="margin">
+              <wp:align>right</wp:align>
+            </wp:positionH>
+            <wp:positionV relativeFrom="paragraph">
+              <wp:posOffset>5288280</wp:posOffset>
+            </wp:positionV>
+            <wp:extent cx="5943600" cy="2488565"/>
+            <wp:effectExtent l="0" t="0" r="0" b="6985"/>
+            <wp:wrapSquare wrapText="bothSides"/>
+            <wp:docPr id="1511152229" name="Picture 5" descr="A diagram of a circuit board&#10;&#10;Description automatically generated"/>
+            <wp:cNvGraphicFramePr>
+              <a:graphicFrameLocks xmlns:a="http://schemas.openxmlformats.org/drawingml/2006/main" noChangeAspect="1"/>
+            </wp:cNvGraphicFramePr>
+            <a:graphic xmlns:a="http://schemas.openxmlformats.org/drawingml/2006/main">
+              <a:graphicData uri="http://schemas.openxmlformats.org/drawingml/2006/picture">
+                <pic:pic xmlns:pic="http://schemas.openxmlformats.org/drawingml/2006/picture">
+                  <pic:nvPicPr>
+                    <pic:cNvPr id="1511152229" name="Picture 5" descr="A diagram of a circuit board&#10;&#10;Description automatically generated"/>
+                    <pic:cNvPicPr/>
+                  </pic:nvPicPr>
+                  <pic:blipFill>
+                    <a:blip r:embed="rId7">
+                      <a:extLst>
+                        <a:ext uri="{28A0092B-C50C-407E-A947-70E740481C1C}">
+                          <a14:useLocalDpi xmlns:a14="http://schemas.microsoft.com/office/drawing/2010/main" val="0"/>
+                        </a:ext>
+                      </a:extLst>
+                    </a:blip>
+                    <a:stretch>
+                      <a:fillRect/>
+                    </a:stretch>
+                  </pic:blipFill>
+                  <pic:spPr>
+                    <a:xfrm>
+                      <a:off x="0" y="0"/>
+                      <a:ext cx="5943600" cy="2488565"/>
+                    </a:xfrm>
+                    <a:prstGeom prst="rect">
+                      <a:avLst/>
+                    </a:prstGeom>
+                  </pic:spPr>
+                </pic:pic>
+              </a:graphicData>
+            </a:graphic>
+          </wp:anchor>
+        </w:drawing>
+      </w:r>
+      <w:r>
+        <w:rPr>
+          <w:noProof/>
+        </w:rPr>
+        <mc:AlternateContent>
+          <mc:Choice Requires="wps">
+            <w:drawing>
+              <wp:anchor distT="0" distB="0" distL="114300" distR="114300" simplePos="0" relativeHeight="251663360" behindDoc="0" locked="0" layoutInCell="1" allowOverlap="1" wp14:anchorId="69DE9B98" wp14:editId="0C970BA4">
+                <wp:simplePos x="0" y="0"/>
+                <wp:positionH relativeFrom="column">
+                  <wp:posOffset>0</wp:posOffset>
+                </wp:positionH>
+                <wp:positionV relativeFrom="paragraph">
+                  <wp:posOffset>5019675</wp:posOffset>
+                </wp:positionV>
+                <wp:extent cx="5943600" cy="635"/>
+                <wp:effectExtent l="0" t="0" r="0" b="0"/>
+                <wp:wrapSquare wrapText="bothSides"/>
+                <wp:docPr id="2021579294" name="Text Box 1"/>
+                <wp:cNvGraphicFramePr/>
+                <a:graphic xmlns:a="http://schemas.openxmlformats.org/drawingml/2006/main">
+                  <a:graphicData uri="http://schemas.microsoft.com/office/word/2010/wordprocessingShape">
+                    <wps:wsp>
+                      <wps:cNvSpPr txBox="1"/>
+                      <wps:spPr>
+                        <a:xfrm>
+                          <a:off x="0" y="0"/>
+                          <a:ext cx="5943600" cy="635"/>
+                        </a:xfrm>
+                        <a:prstGeom prst="rect">
+                          <a:avLst/>
+                        </a:prstGeom>
+                        <a:solidFill>
+                          <a:prstClr val="white"/>
+                        </a:solidFill>
+                        <a:ln>
+                          <a:noFill/>
+                        </a:ln>
+                      </wps:spPr>
+                      <wps:txbx>
+                        <w:txbxContent>
+                          <w:p>
+                            <w:pPr>
+                              <w:pStyle w:val="Caption"/>
+                              <w:rPr>
+                                <w:rFonts w:ascii="Times New Roman" w:hAnsi="Times New Roman" w:cs="Times New Roman"/>
+                                <w:noProof/>
+                              </w:rPr>
+                            </w:pPr>
+                            <w:r>
+                              <w:t>Figure 2: Program Memory Module Diagram</w:t>
+                            </w:r>
+                          </w:p>
+                        </w:txbxContent>
+                      </wps:txbx>
+                      <wps:bodyPr rot="0" spcFirstLastPara="0" vertOverflow="overflow" horzOverflow="overflow" vert="horz" wrap="square" lIns="0" tIns="0" rIns="0" bIns="0" numCol="1" spcCol="0" rtlCol="0" fromWordArt="0" anchor="t" anchorCtr="0" forceAA="0" compatLnSpc="1">
+                        <a:prstTxWarp prst="textNoShape">
+                          <a:avLst/>
+                        </a:prstTxWarp>
+                        <a:spAutoFit/>
+                      </wps:bodyPr>
+                    </wps:wsp>
+                  </a:graphicData>
+                </a:graphic>
+              </wp:anchor>
+            </w:drawing>
+          </mc:Choice>
+          <mc:Fallback>
+            <w:pict>
+              <v:shape w14:anchorId="69DE9B98" id="_x0000_s1028" type="#_x0000_t202" style="position:absolute;margin-left:0;margin-top:395.25pt;width:468pt;height:.05pt;z-index:251663360;visibility:visible;mso-wrap-style:square;mso-wrap-distance-left:9pt;mso-wrap-distance-top:0;mso-wrap-distance-right:9pt;mso-wrap-distance-bottom:0;mso-position-horizontal:absolute;mso-position-horizontal-relative:text;mso-position-vertical:absolute;mso-position-vertical-relative:text;v-text-anchor:top" o:gfxdata="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" stroked="f">
+                <v:textbox style="mso-fit-shape-to-text:t" inset="0,0,0,0">
+                  <w:txbxContent>
+                    <w:p>
+                      <w:pPr>
+                        <w:pStyle w:val="Caption"/>
+                        <w:rPr>
+                          <w:rFonts w:ascii="Times New Roman" w:hAnsi="Times New Roman" w:cs="Times New Roman"/>
+                          <w:noProof/>
+                        </w:rPr>
+                      </w:pPr>
+                      <w:r>
+                        <w:t>Figure 2: Program Memory Module Diagram</w:t>
+                      </w:r>
+                    </w:p>
+                  </w:txbxContent>
+                </v:textbox>
+                <w10:wrap type="square"/>
+              </v:shape>
+            </w:pict>
+          </mc:Fallback>
+        </mc:AlternateContent>
+      </w:r>
+      <w:r>
+        <w:rPr>
+          <w:rFonts w:ascii="Times New Roman" w:hAnsi="Times New Roman" w:cs="Times New Roman"/>
+          <w:noProof/>
+          <w:sz w:val="24"/>
+          <w:szCs w:val="24"/>
+        </w:rPr>
+        <w:drawing>
+          <wp:anchor distT="0" distB="0" distL="114300" distR="114300" simplePos="0" relativeHeight="251661312" behindDoc="0" locked="0" layoutInCell="1" allowOverlap="1" wp14:anchorId="10D5E51F" wp14:editId="50318F93">
+            <wp:simplePos x="0" y="0"/>
+            <wp:positionH relativeFrom="column">
+              <wp:posOffset>0</wp:posOffset>
+            </wp:positionH>
+            <wp:positionV relativeFrom="paragraph">
+              <wp:posOffset>0</wp:posOffset>
+            </wp:positionV>
+            <wp:extent cx="5943600" cy="4962525"/>
+            <wp:effectExtent l="0" t="0" r="0" b="9525"/>
+            <wp:wrapSquare wrapText="bothSides"/>
+            <wp:docPr id="14356652" name="Picture 2" descr="A diagram of a building&#10;&#10;Description automatically generated"/>
+            <wp:cNvGraphicFramePr>
+              <a:graphicFrameLocks xmlns:a="http://schemas.openxmlformats.org/drawingml/2006/main" noChangeAspect="1"/>
+            </wp:cNvGraphicFramePr>
+            <a:graphic xmlns:a="http://schemas.openxmlformats.org/drawingml/2006/main">
+              <a:graphicData uri="http://schemas.openxmlformats.org/drawingml/2006/picture">
+                <pic:pic xmlns:pic="http://schemas.openxmlformats.org/drawingml/2006/picture">
+                  <pic:nvPicPr>
+                    <pic:cNvPr id="14356652" name="Picture 2" descr="A diagram of a building&#10;&#10;Description automatically generated"/>
+                    <pic:cNvPicPr/>
+                  </pic:nvPicPr>
+                  <pic:blipFill>
+                    <a:blip r:embed="rId8">
+                      <a:extLst>
+                        <a:ext uri="{28A0092B-C50C-407E-A947-70E740481C1C}">
+                          <a14:useLocalDpi xmlns:a14="http://schemas.microsoft.com/office/drawing/2010/main" val="0"/>
+                        </a:ext>
+                      </a:extLst>
+                    </a:blip>
+                    <a:stretch>
+                      <a:fillRect/>
+                    </a:stretch>
+                  </pic:blipFill>
+                  <pic:spPr>
+                    <a:xfrm>
+                      <a:off x="0" y="0"/>
+                      <a:ext cx="5943600" cy="4962525"/>
+                    </a:xfrm>
+                    <a:prstGeom prst="rect">
+                      <a:avLst/>
+                    </a:prstGeom>
+                  </pic:spPr>
+                </pic:pic>
+              </a:graphicData>
+            </a:graphic>
+          </wp:anchor>
+        </w:drawing>
+      </w:r>
+    </w:p>
+    <w:p>
+      <w:pPr>
+        <w:tabs>
+          <w:tab w:val="left" w:pos="1811"/>
+        </w:tabs>
+        <w:spacing w:line="360" w:lineRule="auto"/>
+        <w:rPr>
+          <w:rFonts w:ascii="Times New Roman" w:hAnsi="Times New Roman" w:cs="Times New Roman"/>
+          <w:sz w:val="24"/>
+          <w:szCs w:val="24"/>
+        </w:rPr>
+      </w:pPr>
+      <w:r>
+        <w:rPr>
+          <w:noProof/>
+        </w:rPr>
+        <w:lastRenderedPageBreak/>
+        <mc:AlternateContent>
+          <mc:Choice Requires="wps">
+            <w:drawing>
+              <wp:anchor distT="0" distB="0" distL="114300" distR="114300" simplePos="0" relativeHeight="251672576" behindDoc="0" locked="0" layoutInCell="1" allowOverlap="1" wp14:anchorId="7DAB593C" wp14:editId="6B7AD316">
+                <wp:simplePos x="0" y="0"/>
+                <wp:positionH relativeFrom="column">
+                  <wp:posOffset>0</wp:posOffset>
+                </wp:positionH>
+                <wp:positionV relativeFrom="paragraph">
+                  <wp:posOffset>7959725</wp:posOffset>
+                </wp:positionV>
+                <wp:extent cx="4239260" cy="635"/>
+                <wp:effectExtent l="0" t="0" r="0" b="0"/>
+                <wp:wrapSquare wrapText="bothSides"/>
+                <wp:docPr id="1647641282" name="Text Box 1"/>
+                <wp:cNvGraphicFramePr/>
+                <a:graphic xmlns:a="http://schemas.openxmlformats.org/drawingml/2006/main">
+                  <a:graphicData uri="http://schemas.microsoft.com/office/word/2010/wordprocessingShape">
+                    <wps:wsp>
+                      <wps:cNvSpPr txBox="1"/>
+                      <wps:spPr>
+                        <a:xfrm>
+                          <a:off x="0" y="0"/>
+                          <a:ext cx="4239260" cy="635"/>
+                        </a:xfrm>
+                        <a:prstGeom prst="rect">
+                          <a:avLst/>
+                        </a:prstGeom>
+                        <a:solidFill>
+                          <a:prstClr val="white"/>
+                        </a:solidFill>
+                        <a:ln>
+                          <a:noFill/>
+                        </a:ln>
+                      </wps:spPr>
+                      <wps:txbx>
+                        <w:txbxContent>
+                          <w:p>
+                            <w:pPr>
+                              <w:pStyle w:val="Caption"/>
+                              <w:rPr>
+                                <w:rFonts w:ascii="Times New Roman" w:hAnsi="Times New Roman" w:cs="Times New Roman"/>
+                                <w:noProof/>
+                              </w:rPr>
+                            </w:pPr>
+                            <w:r>
+                              <w:t>Figure 5: ALU Module Diagram.</w:t>
+                            </w:r>
+                          </w:p>
+                        </w:txbxContent>
+                      </wps:txbx>
+                      <wps:bodyPr rot="0" spcFirstLastPara="0" vertOverflow="overflow" horzOverflow="overflow" vert="horz" wrap="square" lIns="0" tIns="0" rIns="0" bIns="0" numCol="1" spcCol="0" rtlCol="0" fromWordArt="0" anchor="t" anchorCtr="0" forceAA="0" compatLnSpc="1">
+                        <a:prstTxWarp prst="textNoShape">
+                          <a:avLst/>
+                        </a:prstTxWarp>
+                        <a:spAutoFit/>
+                      </wps:bodyPr>
+                    </wps:wsp>
+                  </a:graphicData>
+                </a:graphic>
+              </wp:anchor>
+            </w:drawing>
+          </mc:Choice>
+          <mc:Fallback>
+            <w:pict>
+              <v:shape w14:anchorId="7DAB593C" id="_x0000_s1029" type="#_x0000_t202" style="position:absolute;margin-left:0;margin-top:626.75pt;width:333.8pt;height:.05pt;z-index:251672576;visibility:visible;mso-wrap-style:square;mso-wrap-distance-left:9pt;mso-wrap-distance-top:0;mso-wrap-distance-right:9pt;mso-wrap-distance-bottom:0;mso-position-horizontal:absolute;mso-position-horizontal-relative:text;mso-position-vertical:absolute;mso-position-vertical-relative:text;v-text-anchor:top" o:gfxdata="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" stroked="f">
+                <v:textbox style="mso-fit-shape-to-text:t" inset="0,0,0,0">
+                  <w:txbxContent>
+                    <w:p>
+                      <w:pPr>
+                        <w:pStyle w:val="Caption"/>
+                        <w:rPr>
+                          <w:rFonts w:ascii="Times New Roman" w:hAnsi="Times New Roman" w:cs="Times New Roman"/>
+                          <w:noProof/>
+                        </w:rPr>
+                      </w:pPr>
+                      <w:r>
+                        <w:t>Figure 5: ALU Module Diagram.</w:t>
+                      </w:r>
+                    </w:p>
+                  </w:txbxContent>
+                </v:textbox>
+                <w10:wrap type="square"/>
+              </v:shape>
+            </w:pict>
+          </mc:Fallback>
+        </mc:AlternateContent>
+      </w:r>
+      <w:r>
+        <w:rPr>
+          <w:rFonts w:ascii="Times New Roman" w:hAnsi="Times New Roman" w:cs="Times New Roman"/>
+          <w:noProof/>
+          <w:sz w:val="24"/>
+          <w:szCs w:val="24"/>
+        </w:rPr>
+        <w:drawing>
+          <wp:anchor distT="0" distB="0" distL="114300" distR="114300" simplePos="0" relativeHeight="251670528" behindDoc="0" locked="0" layoutInCell="1" allowOverlap="1" wp14:anchorId="300A20EF" wp14:editId="1B0D40B7">
+            <wp:simplePos x="0" y="0"/>
+            <wp:positionH relativeFrom="margin">
+              <wp:align>left</wp:align>
+            </wp:positionH>
+            <wp:positionV relativeFrom="paragraph">
+              <wp:posOffset>4814050</wp:posOffset>
+            </wp:positionV>
+            <wp:extent cx="4239491" cy="3361946"/>
+            <wp:effectExtent l="0" t="0" r="8890" b="0"/>
+            <wp:wrapSquare wrapText="bothSides"/>
+            <wp:docPr id="101912128" name="Picture 8" descr="A computer screen shot of a diagram&#10;&#10;Description automatically generated"/>
+            <wp:cNvGraphicFramePr>
+              <a:graphicFrameLocks xmlns:a="http://schemas.openxmlformats.org/drawingml/2006/main" noChangeAspect="1"/>
+            </wp:cNvGraphicFramePr>
+            <a:graphic xmlns:a="http://schemas.openxmlformats.org/drawingml/2006/main">
+              <a:graphicData uri="http://schemas.openxmlformats.org/drawingml/2006/picture">
+                <pic:pic xmlns:pic="http://schemas.openxmlformats.org/drawingml/2006/picture">
+                  <pic:nvPicPr>
+                    <pic:cNvPr id="101912128" name="Picture 8" descr="A computer screen shot of a diagram&#10;&#10;Description automatically generated"/>
+                    <pic:cNvPicPr/>
+                  </pic:nvPicPr>
+                  <pic:blipFill>
+                    <a:blip r:embed="rId9">
+                      <a:extLst>
+                        <a:ext uri="{28A0092B-C50C-407E-A947-70E740481C1C}">
+                          <a14:useLocalDpi xmlns:a14="http://schemas.microsoft.com/office/drawing/2010/main" val="0"/>
+                        </a:ext>
+                      </a:extLst>
+                    </a:blip>
+                    <a:stretch>
+                      <a:fillRect/>
+                    </a:stretch>
+                  </pic:blipFill>
+                  <pic:spPr>
+                    <a:xfrm>
+                      <a:off x="0" y="0"/>
+                      <a:ext cx="4239491" cy="3361946"/>
+                    </a:xfrm>
+                    <a:prstGeom prst="rect">
+                      <a:avLst/>
+                    </a:prstGeom>
+                  </pic:spPr>
+                </pic:pic>
+              </a:graphicData>
+            </a:graphic>
+          </wp:anchor>
+        </w:drawing>
+      </w:r>
       <w:r>
         <w:rPr>
           <w:rFonts w:ascii="Times New Roman" w:hAnsi="Times New Roman" w:cs="Times New Roman"/>
@@ -1174,7 +2021,256 @@
           <w:szCs w:val="24"/>
         </w:rPr>
         <w:tab/>
-        <w:t>Temp</w:t>
+      </w:r>
+      <w:r>
+        <w:rPr>
+          <w:noProof/>
+        </w:rPr>
+        <mc:AlternateContent>
+          <mc:Choice Requires="wps">
+            <w:drawing>
+              <wp:anchor distT="0" distB="0" distL="114300" distR="114300" simplePos="0" relativeHeight="251669504" behindDoc="0" locked="0" layoutInCell="1" allowOverlap="1" wp14:anchorId="5C40A262" wp14:editId="1E42A63B">
+                <wp:simplePos x="0" y="0"/>
+                <wp:positionH relativeFrom="column">
+                  <wp:posOffset>0</wp:posOffset>
+                </wp:positionH>
+                <wp:positionV relativeFrom="paragraph">
+                  <wp:posOffset>4624070</wp:posOffset>
+                </wp:positionV>
+                <wp:extent cx="5943600" cy="635"/>
+                <wp:effectExtent l="0" t="0" r="0" b="0"/>
+                <wp:wrapSquare wrapText="bothSides"/>
+                <wp:docPr id="919239935" name="Text Box 1"/>
+                <wp:cNvGraphicFramePr/>
+                <a:graphic xmlns:a="http://schemas.openxmlformats.org/drawingml/2006/main">
+                  <a:graphicData uri="http://schemas.microsoft.com/office/word/2010/wordprocessingShape">
+                    <wps:wsp>
+                      <wps:cNvSpPr txBox="1"/>
+                      <wps:spPr>
+                        <a:xfrm>
+                          <a:off x="0" y="0"/>
+                          <a:ext cx="5943600" cy="635"/>
+                        </a:xfrm>
+                        <a:prstGeom prst="rect">
+                          <a:avLst/>
+                        </a:prstGeom>
+                        <a:solidFill>
+                          <a:prstClr val="white"/>
+                        </a:solidFill>
+                        <a:ln>
+                          <a:noFill/>
+                        </a:ln>
+                      </wps:spPr>
+                      <wps:txbx>
+                        <w:txbxContent>
+                          <w:p>
+                            <w:pPr>
+                              <w:pStyle w:val="Caption"/>
+                              <w:rPr>
+                                <w:rFonts w:ascii="Times New Roman" w:hAnsi="Times New Roman" w:cs="Times New Roman"/>
+                              </w:rPr>
+                            </w:pPr>
+                            <w:r>
+                              <w:t>Figure 4: Registers Module Diagram. This is only the required 8 of the 32 implemented.</w:t>
+                            </w:r>
+                          </w:p>
+                        </w:txbxContent>
+                      </wps:txbx>
+                      <wps:bodyPr rot="0" spcFirstLastPara="0" vertOverflow="overflow" horzOverflow="overflow" vert="horz" wrap="square" lIns="0" tIns="0" rIns="0" bIns="0" numCol="1" spcCol="0" rtlCol="0" fromWordArt="0" anchor="t" anchorCtr="0" forceAA="0" compatLnSpc="1">
+                        <a:prstTxWarp prst="textNoShape">
+                          <a:avLst/>
+                        </a:prstTxWarp>
+                        <a:spAutoFit/>
+                      </wps:bodyPr>
+                    </wps:wsp>
+                  </a:graphicData>
+                </a:graphic>
+              </wp:anchor>
+            </w:drawing>
+          </mc:Choice>
+          <mc:Fallback>
+            <w:pict>
+              <v:shape w14:anchorId="5C40A262" id="_x0000_s1030" type="#_x0000_t202" style="position:absolute;margin-left:0;margin-top:364.1pt;width:468pt;height:.05pt;z-index:251669504;visibility:visible;mso-wrap-style:square;mso-wrap-distance-left:9pt;mso-wrap-distance-top:0;mso-wrap-distance-right:9pt;mso-wrap-distance-bottom:0;mso-position-horizontal:absolute;mso-position-horizontal-relative:text;mso-position-vertical:absolute;mso-position-vertical-relative:text;v-text-anchor:top" o:gfxdata="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" stroked="f">
+                <v:textbox style="mso-fit-shape-to-text:t" inset="0,0,0,0">
+                  <w:txbxContent>
+                    <w:p>
+                      <w:pPr>
+                        <w:pStyle w:val="Caption"/>
+                        <w:rPr>
+                          <w:rFonts w:ascii="Times New Roman" w:hAnsi="Times New Roman" w:cs="Times New Roman"/>
+                        </w:rPr>
+                      </w:pPr>
+                      <w:r>
+                        <w:t>Figure 4: Registers Module Diagram. This is only the required 8 of the 32 implemented.</w:t>
+                      </w:r>
+                    </w:p>
+                  </w:txbxContent>
+                </v:textbox>
+                <w10:wrap type="square"/>
+              </v:shape>
+            </w:pict>
+          </mc:Fallback>
+        </mc:AlternateContent>
+      </w:r>
+      <w:r>
+        <w:rPr>
+          <w:rFonts w:ascii="Times New Roman" w:hAnsi="Times New Roman" w:cs="Times New Roman"/>
+          <w:noProof/>
+          <w:sz w:val="24"/>
+          <w:szCs w:val="24"/>
+        </w:rPr>
+        <w:drawing>
+          <wp:anchor distT="0" distB="0" distL="114300" distR="114300" simplePos="0" relativeHeight="251667456" behindDoc="0" locked="0" layoutInCell="1" allowOverlap="1" wp14:anchorId="4BBB96EB" wp14:editId="1D87899E">
+            <wp:simplePos x="0" y="0"/>
+            <wp:positionH relativeFrom="column">
+              <wp:posOffset>0</wp:posOffset>
+            </wp:positionH>
+            <wp:positionV relativeFrom="paragraph">
+              <wp:posOffset>262890</wp:posOffset>
+            </wp:positionV>
+            <wp:extent cx="5943600" cy="4304030"/>
+            <wp:effectExtent l="0" t="0" r="0" b="1270"/>
+            <wp:wrapSquare wrapText="bothSides"/>
+            <wp:docPr id="723833162" name="Picture 7" descr="A diagram of a computer&#10;&#10;Description automatically generated"/>
+            <wp:cNvGraphicFramePr>
+              <a:graphicFrameLocks xmlns:a="http://schemas.openxmlformats.org/drawingml/2006/main" noChangeAspect="1"/>
+            </wp:cNvGraphicFramePr>
+            <a:graphic xmlns:a="http://schemas.openxmlformats.org/drawingml/2006/main">
+              <a:graphicData uri="http://schemas.openxmlformats.org/drawingml/2006/picture">
+                <pic:pic xmlns:pic="http://schemas.openxmlformats.org/drawingml/2006/picture">
+                  <pic:nvPicPr>
+                    <pic:cNvPr id="723833162" name="Picture 7" descr="A diagram of a computer&#10;&#10;Description automatically generated"/>
+                    <pic:cNvPicPr/>
+                  </pic:nvPicPr>
+                  <pic:blipFill>
+                    <a:blip r:embed="rId10">
+                      <a:extLst>
+                        <a:ext uri="{28A0092B-C50C-407E-A947-70E740481C1C}">
+                          <a14:useLocalDpi xmlns:a14="http://schemas.microsoft.com/office/drawing/2010/main" val="0"/>
+                        </a:ext>
+                      </a:extLst>
+                    </a:blip>
+                    <a:stretch>
+                      <a:fillRect/>
+                    </a:stretch>
+                  </pic:blipFill>
+                  <pic:spPr>
+                    <a:xfrm>
+                      <a:off x="0" y="0"/>
+                      <a:ext cx="5943600" cy="4304030"/>
+                    </a:xfrm>
+                    <a:prstGeom prst="rect">
+                      <a:avLst/>
+                    </a:prstGeom>
+                  </pic:spPr>
+                </pic:pic>
+              </a:graphicData>
+            </a:graphic>
+          </wp:anchor>
+        </w:drawing>
+      </w:r>
+    </w:p>
+    <w:p>
+      <w:pPr>
+        <w:spacing w:line="360" w:lineRule="auto"/>
+        <w:rPr>
+          <w:rFonts w:ascii="Times New Roman" w:hAnsi="Times New Roman" w:cs="Times New Roman"/>
+          <w:sz w:val="24"/>
+          <w:szCs w:val="24"/>
+        </w:rPr>
+      </w:pPr>
+    </w:p>
+    <w:p>
+      <w:pPr>
+        <w:spacing w:line="360" w:lineRule="auto"/>
+        <w:rPr>
+          <w:rFonts w:ascii="Times New Roman" w:hAnsi="Times New Roman" w:cs="Times New Roman"/>
+          <w:sz w:val="24"/>
+          <w:szCs w:val="24"/>
+        </w:rPr>
+      </w:pPr>
+    </w:p>
+    <w:p>
+      <w:pPr>
+        <w:spacing w:line="360" w:lineRule="auto"/>
+        <w:rPr>
+          <w:rFonts w:ascii="Times New Roman" w:hAnsi="Times New Roman" w:cs="Times New Roman"/>
+          <w:sz w:val="24"/>
+          <w:szCs w:val="24"/>
+        </w:rPr>
+      </w:pPr>
+    </w:p>
+    <w:p>
+      <w:pPr>
+        <w:spacing w:line="360" w:lineRule="auto"/>
+        <w:rPr>
+          <w:rFonts w:ascii="Times New Roman" w:hAnsi="Times New Roman" w:cs="Times New Roman"/>
+          <w:sz w:val="24"/>
+          <w:szCs w:val="24"/>
+        </w:rPr>
+      </w:pPr>
+    </w:p>
+    <w:p>
+      <w:pPr>
+        <w:keepNext/>
+      </w:pPr>
+      <w:r>
+        <w:rPr>
+          <w:rFonts w:ascii="Times New Roman" w:hAnsi="Times New Roman" w:cs="Times New Roman"/>
+          <w:noProof/>
+          <w:sz w:val="24"/>
+          <w:szCs w:val="24"/>
+        </w:rPr>
+        <w:lastRenderedPageBreak/>
+        <w:drawing>
+          <wp:inline distT="0" distB="0" distL="0" distR="0" wp14:anchorId="575BC67C" wp14:editId="5C3F81C8">
+            <wp:extent cx="4961050" cy="7186283"/>
+            <wp:effectExtent l="0" t="0" r="0" b="0"/>
+            <wp:docPr id="161764273" name="Picture 9" descr="A diagram of a computer&#10;&#10;Description automatically generated"/>
+            <wp:cNvGraphicFramePr>
+              <a:graphicFrameLocks xmlns:a="http://schemas.openxmlformats.org/drawingml/2006/main" noChangeAspect="1"/>
+            </wp:cNvGraphicFramePr>
+            <a:graphic xmlns:a="http://schemas.openxmlformats.org/drawingml/2006/main">
+              <a:graphicData uri="http://schemas.openxmlformats.org/drawingml/2006/picture">
+                <pic:pic xmlns:pic="http://schemas.openxmlformats.org/drawingml/2006/picture">
+                  <pic:nvPicPr>
+                    <pic:cNvPr id="161764273" name="Picture 9" descr="A diagram of a computer&#10;&#10;Description automatically generated"/>
+                    <pic:cNvPicPr/>
+                  </pic:nvPicPr>
+                  <pic:blipFill>
+                    <a:blip r:embed="rId11">
+                      <a:extLst>
+                        <a:ext uri="{28A0092B-C50C-407E-A947-70E740481C1C}">
+                          <a14:useLocalDpi xmlns:a14="http://schemas.microsoft.com/office/drawing/2010/main" val="0"/>
+                        </a:ext>
+                      </a:extLst>
+                    </a:blip>
+                    <a:stretch>
+                      <a:fillRect/>
+                    </a:stretch>
+                  </pic:blipFill>
+                  <pic:spPr>
+                    <a:xfrm>
+                      <a:off x="0" y="0"/>
+                      <a:ext cx="4961050" cy="7186283"/>
+                    </a:xfrm>
+                    <a:prstGeom prst="rect">
+                      <a:avLst/>
+                    </a:prstGeom>
+                  </pic:spPr>
+                </pic:pic>
+              </a:graphicData>
+            </a:graphic>
+          </wp:inline>
+        </w:drawing>
+      </w:r>
+    </w:p>
+    <w:p>
+      <w:pPr>
+        <w:pStyle w:val="Caption"/>
+      </w:pPr>
+      <w:r>
+        <w:t>Figure 6: Data Memory Module Diagram</w:t>
       </w:r>
     </w:p>
     <w:p>
@@ -1507,7 +2603,7 @@
       </w:r>
     </w:p>
     <w:sectPr>
-      <w:footerReference w:type="default" r:id="rId6"/>
+      <w:footerReference w:type="default" r:id="rId12"/>
       <w:pgSz w:w="12240" w:h="15840"/>
       <w:pgMar w:top="1440" w:right="1440" w:bottom="1440" w:left="1440" w:header="720" w:footer="720" w:gutter="0"/>
       <w:cols w:space="720"/>
@@ -2583,6 +3679,25 @@
     <w:uiPriority w:val="99"/>
     <w:rsid w:val="0015761F"/>
   </w:style>
+  <w:style w:type="paragraph" w:styleId="Caption">
+    <w:name w:val="caption"/>
+    <w:basedOn w:val="Normal"/>
+    <w:next w:val="Normal"/>
+    <w:uiPriority w:val="35"/>
+    <w:unhideWhenUsed/>
+    <w:qFormat/>
+    <w:rsid w:val="00585075"/>
+    <w:pPr>
+      <w:spacing w:after="200" w:line="240" w:lineRule="auto"/>
+    </w:pPr>
+    <w:rPr>
+      <w:i/>
+      <w:iCs/>
+      <w:color w:val="0E2841" w:themeColor="text2"/>
+      <w:sz w:val="18"/>
+      <w:szCs w:val="18"/>
+    </w:rPr>
+  </w:style>
 </w:styles>
 </file>
 

</xml_diff>